<commit_message>
Harrer Text und Präsentation
</commit_message>
<xml_diff>
--- a/Diplomarbeit/Powerpoint/Harrer_Text_Einzelpraesentation.docx
+++ b/Diplomarbeit/Powerpoint/Harrer_Text_Einzelpraesentation.docx
@@ -68,46 +68,46 @@
           <w:sz w:val="24"/>
           <w:lang w:val="de-DE"/>
         </w:rPr>
-        <w:t>mein Name ist Florian Harrer und ich möchte Ihnen heute meine Diplomarbeit präsentieren. Ich bin im Diplomarbeitsteam der Katzenfütterungsanlage und meine Aufgabe war es die Steuerung sowie eine grafische Oberfläche zu entwerfen. Also Programmiersprache wurde dafür Java gewählt, weil mit dieser im Unterricht am meisten programmiert wurde.</w:t>
-      </w:r>
-    </w:p>
-    <w:p>
-      <w:pPr>
-        <w:spacing w:after="0"/>
-        <w:rPr>
-          <w:sz w:val="24"/>
-          <w:lang w:val="de-DE"/>
-        </w:rPr>
-      </w:pPr>
-    </w:p>
-    <w:p>
-      <w:pPr>
-        <w:spacing w:after="0"/>
-        <w:rPr>
-          <w:sz w:val="24"/>
-          <w:lang w:val="de-DE"/>
-        </w:rPr>
-      </w:pPr>
-      <w:r>
-        <w:rPr>
-          <w:sz w:val="24"/>
-          <w:lang w:val="de-DE"/>
-        </w:rPr>
-        <w:t xml:space="preserve">Zu Beginn möchte ich ihnen noch kurz meine Agenda, für </w:t>
-      </w:r>
-      <w:r>
-        <w:rPr>
-          <w:sz w:val="24"/>
-          <w:lang w:val="de-DE"/>
-        </w:rPr>
-        <w:t>diese Präsentation</w:t>
-      </w:r>
-      <w:r>
-        <w:rPr>
-          <w:sz w:val="24"/>
-          <w:lang w:val="de-DE"/>
-        </w:rPr>
-        <w:t>, mitteilen. Zuerst möchte ich Ihnen erzählen wie es zu dieser Idee gekommen ist. Weiters möchte ich über Ziele, Probleme und zuletzt über das Resümee berichten.</w:t>
+        <w:t>mein Name ist Florian Harrer und ich möchte Ihnen heute meine Diplomarbeit präsentieren. Ich bin im Diplomarbeitsteam der Katzenfütterungsanlage und meine Aufgabe war es</w:t>
+      </w:r>
+      <w:r>
+        <w:rPr>
+          <w:sz w:val="24"/>
+          <w:lang w:val="de-DE"/>
+        </w:rPr>
+        <w:t>,</w:t>
+      </w:r>
+      <w:r>
+        <w:rPr>
+          <w:sz w:val="24"/>
+          <w:lang w:val="de-DE"/>
+        </w:rPr>
+        <w:t xml:space="preserve"> die Steuerung sowie eine grafische Oberfläche zu entwerfen. Also Programmiersprache wurde dafür Java gewählt, weil mit dieser im Unterricht am meisten programmiert wurde.</w:t>
+      </w:r>
+    </w:p>
+    <w:p>
+      <w:pPr>
+        <w:spacing w:after="0"/>
+        <w:rPr>
+          <w:sz w:val="24"/>
+          <w:lang w:val="de-DE"/>
+        </w:rPr>
+      </w:pPr>
+    </w:p>
+    <w:p>
+      <w:pPr>
+        <w:spacing w:after="0"/>
+        <w:rPr>
+          <w:sz w:val="24"/>
+          <w:lang w:val="de-DE"/>
+        </w:rPr>
+      </w:pPr>
+      <w:r>
+        <w:rPr>
+          <w:sz w:val="24"/>
+          <w:lang w:val="de-DE"/>
+        </w:rPr>
+        <w:t>Zu Beginn möchte ich ihnen noch kurz meine Agenda, für diese Präsentation, mitteilen. Zuerst möchte ich Ihnen erzählen wie es zu dieser Idee gekommen ist. Weiters möchte ich über Ziele, Probleme und zuletzt über das Resümee berichten.</w:t>
       </w:r>
     </w:p>
     <w:p>
@@ -160,7 +160,21 @@
           <w:sz w:val="24"/>
           <w:lang w:val="de-DE"/>
         </w:rPr>
-        <w:t>Die Idee für diese Diplomarbeit haben wir von Herrn Pretterhofer. Zu Beginn war ich noch nicht in diesem Team, aber weil ich noch kein Thema hatte, habe ich mich diesem Team angeschlossen. Da der mechanische und der elektrische Teil bereits vergeben haben blieb für mich nur mehr die Steuerung.</w:t>
+        <w:t xml:space="preserve">Die Idee für diese Diplomarbeit haben wir von Herrn Pretterhofer. Zu Beginn war ich noch nicht in diesem Team, aber weil ich noch kein Thema hatte, habe ich mich diesem Team angeschlossen. Da der mechanische und der elektrische Teil bereits vergeben </w:t>
+      </w:r>
+      <w:r>
+        <w:rPr>
+          <w:sz w:val="24"/>
+          <w:lang w:val="de-DE"/>
+        </w:rPr>
+        <w:t>waren</w:t>
+      </w:r>
+      <w:r>
+        <w:rPr>
+          <w:sz w:val="24"/>
+          <w:lang w:val="de-DE"/>
+        </w:rPr>
+        <w:t xml:space="preserve"> blieb für mich nur mehr die Steuerung.</w:t>
       </w:r>
     </w:p>
     <w:p>
@@ -234,7 +248,21 @@
           <w:sz w:val="24"/>
           <w:lang w:val="de-DE"/>
         </w:rPr>
-        <w:t xml:space="preserve">Weiters wichtig sind die Anforderungen an das Programm. Wichtig für die Anlage ist es, dass die Fütterungszeiten einfach verwaltbar sind. Dazu gehört das Ändern sowie auch das Deaktivieren einer Fütterungszeit. Ein weiterer Punkt, der unbedingt erfüllt sein muss, ist die Störung der Motoren und Sensoren der Anlage. Das Steuern der Motoren und Auslesen der Sensoren dient dazu eine Fütterung durchführen zu können. </w:t>
+        <w:t>Weiters wichtig sind die Anforderungen an das Programm. Wichtig für die Anlage ist es, dass die Fütterungszeiten einfach verwaltbar sind. Dazu gehört das Ändern sowie auch das Deaktivieren einer Fütterungszeit. Ein weiterer Punkt, der unbedingt erfüllt sein muss, ist die St</w:t>
+      </w:r>
+      <w:r>
+        <w:rPr>
+          <w:sz w:val="24"/>
+          <w:lang w:val="de-DE"/>
+        </w:rPr>
+        <w:t>eue</w:t>
+      </w:r>
+      <w:r>
+        <w:rPr>
+          <w:sz w:val="24"/>
+          <w:lang w:val="de-DE"/>
+        </w:rPr>
+        <w:t xml:space="preserve">rung der Motoren und Sensoren der Anlage. Das Steuern der Motoren und Auslesen der Sensoren dient dazu eine Fütterung durchführen zu können. </w:t>
       </w:r>
     </w:p>
     <w:p>
@@ -358,7 +386,30 @@
           <w:sz w:val="24"/>
           <w:lang w:val="de-DE"/>
         </w:rPr>
-        <w:t>(Mehre Benutzer hätten einen Vorteil, wenn die Anlage öfters verliehen wird, weil diese nur benötigt wird, wen die Besitzer der Katze auf Urlaub sind. Somit würde eine Anlage für mehrere Familien reichen. Und damit sich jede Familie einen eigenen Benutzer hat sollte dies noch zusätzlich implementiert werden.)</w:t>
+        <w:t>(Mehre Benutzer hätten einen Vorteil, wenn die Anlage öfters verliehen wird, weil diese nur benötigt wird, wen</w:t>
+      </w:r>
+      <w:r>
+        <w:rPr>
+          <w:sz w:val="24"/>
+          <w:lang w:val="de-DE"/>
+        </w:rPr>
+        <w:t>n</w:t>
+      </w:r>
+      <w:r>
+        <w:rPr>
+          <w:sz w:val="24"/>
+          <w:lang w:val="de-DE"/>
+        </w:rPr>
+        <w:t xml:space="preserve"> die Besitzer der Katze auf Urlaub sind. Somit würde eine Anlage für mehrere Familien reichen. Und damit </w:t>
+      </w:r>
+      <w:bookmarkStart w:id="0" w:name="_GoBack"/>
+      <w:bookmarkEnd w:id="0"/>
+      <w:r>
+        <w:rPr>
+          <w:sz w:val="24"/>
+          <w:lang w:val="de-DE"/>
+        </w:rPr>
+        <w:t xml:space="preserve"> jede Familie einen eigenen Benutzer hat sollte dies noch zusätzlich implementiert werden.)</w:t>
       </w:r>
     </w:p>
     <w:p>
@@ -415,8 +466,6 @@
         </w:rPr>
         <w:t>:</w:t>
       </w:r>
-      <w:bookmarkStart w:id="0" w:name="_GoBack"/>
-      <w:bookmarkEnd w:id="0"/>
     </w:p>
     <w:p>
       <w:pPr>

</xml_diff>

<commit_message>
Harrer Text und Powerpoint
</commit_message>
<xml_diff>
--- a/Diplomarbeit/Powerpoint/Harrer_Text_Einzelpraesentation.docx
+++ b/Diplomarbeit/Powerpoint/Harrer_Text_Einzelpraesentation.docx
@@ -275,7 +275,46 @@
           <w:sz w:val="24"/>
           <w:lang w:val="de-DE"/>
         </w:rPr>
-        <w:t>. Zuerst möchte ich Ihnen erzählen wie es zu dieser Idee gekommen ist. Weiters möchte ich</w:t>
+        <w:t xml:space="preserve">. </w:t>
+      </w:r>
+      <w:r>
+        <w:rPr>
+          <w:color w:val="808080" w:themeColor="background1" w:themeShade="80"/>
+          <w:sz w:val="24"/>
+          <w:lang w:val="de-DE"/>
+        </w:rPr>
+        <w:t>(</w:t>
+      </w:r>
+      <w:r>
+        <w:rPr>
+          <w:color w:val="808080" w:themeColor="background1" w:themeShade="80"/>
+          <w:sz w:val="24"/>
+          <w:lang w:val="de-DE"/>
+        </w:rPr>
+        <w:t>Zuerst möchte ich Ihnen erzählen wie es zu dieser Idee gekommen ist.</w:t>
+      </w:r>
+      <w:r>
+        <w:rPr>
+          <w:color w:val="808080" w:themeColor="background1" w:themeShade="80"/>
+          <w:sz w:val="24"/>
+          <w:lang w:val="de-DE"/>
+        </w:rPr>
+        <w:t>)</w:t>
+      </w:r>
+      <w:r>
+        <w:rPr>
+          <w:color w:val="808080" w:themeColor="background1" w:themeShade="80"/>
+          <w:sz w:val="24"/>
+          <w:lang w:val="de-DE"/>
+        </w:rPr>
+        <w:t xml:space="preserve"> </w:t>
+      </w:r>
+      <w:r>
+        <w:rPr>
+          <w:sz w:val="24"/>
+          <w:lang w:val="de-DE"/>
+        </w:rPr>
+        <w:t>Ich möchte</w:t>
       </w:r>
       <w:r>
         <w:rPr>
@@ -379,150 +418,168 @@
         <w:spacing w:after="0"/>
         <w:jc w:val="both"/>
         <w:rPr>
-          <w:sz w:val="24"/>
-          <w:lang w:val="de-DE"/>
-        </w:rPr>
-      </w:pPr>
-      <w:r>
-        <w:rPr>
-          <w:sz w:val="24"/>
-          <w:lang w:val="de-DE"/>
-        </w:rPr>
-        <w:t xml:space="preserve">Die Idee für diese Diplomarbeit haben wir von Herrn Pretterhofer. Zu Beginn war ich noch nicht in diesem Team, aber weil ich noch kein </w:t>
-      </w:r>
-      <w:r>
-        <w:rPr>
-          <w:sz w:val="24"/>
-          <w:lang w:val="de-DE"/>
-        </w:rPr>
-        <w:t xml:space="preserve">konkretes </w:t>
-      </w:r>
-      <w:r>
-        <w:rPr>
-          <w:sz w:val="24"/>
-          <w:lang w:val="de-DE"/>
-        </w:rPr>
-        <w:t xml:space="preserve">Thema hatte, habe ich mich diesem Team angeschlossen. </w:t>
-      </w:r>
-      <w:r>
-        <w:rPr>
-          <w:sz w:val="24"/>
-          <w:lang w:val="de-DE"/>
-        </w:rPr>
-        <w:t>Um dieser Diplomarbeit wirklich einen Sinn zu geben, habe ich mich dazu entschieden ein Programm zu schreiben mit dem die Anlage steuerbar ist.</w:t>
-      </w:r>
-    </w:p>
-    <w:p>
-      <w:pPr>
-        <w:spacing w:after="0"/>
-        <w:jc w:val="both"/>
-        <w:rPr>
-          <w:sz w:val="24"/>
-          <w:lang w:val="de-DE"/>
-        </w:rPr>
-      </w:pPr>
-    </w:p>
-    <w:p>
-      <w:pPr>
-        <w:spacing w:after="0"/>
-        <w:jc w:val="both"/>
-        <w:rPr>
-          <w:sz w:val="24"/>
-          <w:lang w:val="de-DE"/>
-        </w:rPr>
-      </w:pPr>
-      <w:r>
-        <w:rPr>
-          <w:sz w:val="24"/>
-          <w:lang w:val="de-DE"/>
-        </w:rPr>
-        <w:t xml:space="preserve">Ein Ziel meiner Diplomarbeit ist es dem Benutzer der Anlage eine grafische Oberfläche zur Verfügung zu stellen. Bei dieser ist die </w:t>
-      </w:r>
-      <w:r>
-        <w:rPr>
-          <w:sz w:val="24"/>
-          <w:lang w:val="de-DE"/>
-        </w:rPr>
-        <w:t>B</w:t>
-      </w:r>
-      <w:r>
-        <w:rPr>
-          <w:sz w:val="24"/>
-          <w:lang w:val="de-DE"/>
-        </w:rPr>
-        <w:t>enutzerfreundlichkeit sehr wichtig.</w:t>
-      </w:r>
-      <w:r>
-        <w:rPr>
-          <w:sz w:val="24"/>
-          <w:lang w:val="de-DE"/>
-        </w:rPr>
-        <w:t xml:space="preserve"> Der Benutzer soll nämlich ohne Anleitung die Anlage</w:t>
-      </w:r>
-      <w:r>
-        <w:rPr>
-          <w:sz w:val="24"/>
-          <w:lang w:val="de-DE"/>
-        </w:rPr>
-        <w:t>,</w:t>
-      </w:r>
-      <w:r>
-        <w:rPr>
-          <w:sz w:val="24"/>
-          <w:lang w:val="de-DE"/>
-        </w:rPr>
-        <w:t xml:space="preserve"> über die grafische Oberfläche</w:t>
-      </w:r>
-      <w:r>
-        <w:rPr>
-          <w:sz w:val="24"/>
-          <w:lang w:val="de-DE"/>
-        </w:rPr>
-        <w:t>,</w:t>
-      </w:r>
-      <w:r>
-        <w:rPr>
-          <w:sz w:val="24"/>
-          <w:lang w:val="de-DE"/>
-        </w:rPr>
-        <w:t xml:space="preserve"> bedienen können. Wichtige Punkte für die Benutzerfreundlichkeit sind: Übersichtlichkeit und sinnvoll benannte Menüpunkte. Zusätzlich ist es für den Benutzer sehr angenehm, wenn für ihn alle wichtigen Informationen auf der Startseite ersichtlich sind.</w:t>
-      </w:r>
-    </w:p>
-    <w:p>
-      <w:pPr>
-        <w:spacing w:after="0"/>
-        <w:jc w:val="both"/>
-        <w:rPr>
-          <w:sz w:val="24"/>
-          <w:lang w:val="de-DE"/>
-        </w:rPr>
-      </w:pPr>
-    </w:p>
-    <w:p>
-      <w:pPr>
-        <w:spacing w:after="0"/>
-        <w:jc w:val="both"/>
-        <w:rPr>
-          <w:sz w:val="24"/>
-          <w:lang w:val="de-DE"/>
-        </w:rPr>
-      </w:pPr>
-      <w:r>
-        <w:rPr>
-          <w:sz w:val="24"/>
-          <w:lang w:val="de-DE"/>
-        </w:rPr>
-        <w:t xml:space="preserve">Weiters </w:t>
-      </w:r>
-      <w:r>
-        <w:rPr>
-          <w:sz w:val="24"/>
-          <w:lang w:val="de-DE"/>
-        </w:rPr>
-        <w:t>zu beachten</w:t>
-      </w:r>
+          <w:color w:val="808080" w:themeColor="background1" w:themeShade="80"/>
+          <w:sz w:val="24"/>
+          <w:lang w:val="de-DE"/>
+        </w:rPr>
+      </w:pPr>
+      <w:r>
+        <w:rPr>
+          <w:color w:val="808080" w:themeColor="background1" w:themeShade="80"/>
+          <w:sz w:val="24"/>
+          <w:lang w:val="de-DE"/>
+        </w:rPr>
+        <w:t xml:space="preserve">(Die Idee für diese Diplomarbeit haben wir von Herrn </w:t>
+      </w:r>
+      <w:proofErr w:type="spellStart"/>
+      <w:r>
+        <w:rPr>
+          <w:color w:val="808080" w:themeColor="background1" w:themeShade="80"/>
+          <w:sz w:val="24"/>
+          <w:lang w:val="de-DE"/>
+        </w:rPr>
+        <w:t>Pretterhofer</w:t>
+      </w:r>
+      <w:proofErr w:type="spellEnd"/>
+      <w:r>
+        <w:rPr>
+          <w:color w:val="808080" w:themeColor="background1" w:themeShade="80"/>
+          <w:sz w:val="24"/>
+          <w:lang w:val="de-DE"/>
+        </w:rPr>
+        <w:t>. Zu Beginn war ich noch nicht in diesem Team, aber weil ich noch kein konkretes Thema hatte, habe ich mich diesem Team angeschlossen.</w:t>
+      </w:r>
+    </w:p>
+    <w:p>
+      <w:pPr>
+        <w:spacing w:after="0"/>
+        <w:jc w:val="both"/>
+        <w:rPr>
+          <w:color w:val="808080" w:themeColor="background1" w:themeShade="80"/>
+          <w:sz w:val="24"/>
+          <w:lang w:val="de-DE"/>
+        </w:rPr>
+      </w:pPr>
+      <w:r>
+        <w:rPr>
+          <w:color w:val="808080" w:themeColor="background1" w:themeShade="80"/>
+          <w:sz w:val="24"/>
+          <w:lang w:val="de-DE"/>
+        </w:rPr>
+        <w:t>Um dieser Diplomarbeit wirklich einen Sinn zu geben, habe ich mich dazu entschieden ein Programm zu schreiben mit dem die Anlage steuerbar ist.)</w:t>
+      </w:r>
+    </w:p>
+    <w:p>
+      <w:pPr>
+        <w:spacing w:after="0"/>
+        <w:jc w:val="both"/>
+        <w:rPr>
+          <w:sz w:val="24"/>
+          <w:lang w:val="de-DE"/>
+        </w:rPr>
+      </w:pPr>
       <w:bookmarkStart w:id="0" w:name="_GoBack"/>
       <w:bookmarkEnd w:id="0"/>
+    </w:p>
+    <w:p>
+      <w:pPr>
+        <w:spacing w:after="0"/>
+        <w:jc w:val="both"/>
+        <w:rPr>
+          <w:sz w:val="24"/>
+          <w:lang w:val="de-DE"/>
+        </w:rPr>
+      </w:pPr>
+      <w:r>
+        <w:rPr>
+          <w:sz w:val="24"/>
+          <w:lang w:val="de-DE"/>
+        </w:rPr>
+        <w:t xml:space="preserve">Ein Ziel meiner Diplomarbeit ist es dem Benutzer der Anlage eine grafische Oberfläche zur Verfügung zu stellen. Bei dieser ist die </w:t>
+      </w:r>
+      <w:r>
+        <w:rPr>
+          <w:sz w:val="24"/>
+          <w:lang w:val="de-DE"/>
+        </w:rPr>
+        <w:t>B</w:t>
+      </w:r>
+      <w:r>
+        <w:rPr>
+          <w:sz w:val="24"/>
+          <w:lang w:val="de-DE"/>
+        </w:rPr>
+        <w:t>enutzerfreundlichkeit sehr wichtig.</w:t>
+      </w:r>
+      <w:r>
+        <w:rPr>
+          <w:sz w:val="24"/>
+          <w:lang w:val="de-DE"/>
+        </w:rPr>
+        <w:t xml:space="preserve"> Der Benutzer soll nämlich ohne Anleitung die Anlage</w:t>
+      </w:r>
+      <w:r>
+        <w:rPr>
+          <w:sz w:val="24"/>
+          <w:lang w:val="de-DE"/>
+        </w:rPr>
+        <w:t>,</w:t>
+      </w:r>
+      <w:r>
+        <w:rPr>
+          <w:sz w:val="24"/>
+          <w:lang w:val="de-DE"/>
+        </w:rPr>
+        <w:t xml:space="preserve"> über die grafische Oberfläche</w:t>
+      </w:r>
+      <w:r>
+        <w:rPr>
+          <w:sz w:val="24"/>
+          <w:lang w:val="de-DE"/>
+        </w:rPr>
+        <w:t>,</w:t>
+      </w:r>
+      <w:r>
+        <w:rPr>
+          <w:sz w:val="24"/>
+          <w:lang w:val="de-DE"/>
+        </w:rPr>
+        <w:t xml:space="preserve"> bedienen können. Wichtige Punkte für die Benutzerfreundlichkeit sind: Übersichtlichkeit und sinnvoll benannte Menüpunkte. Zusätzlich ist es für den Benutzer sehr angenehm, wenn für ihn alle wichtigen Informationen auf der Startseite ersichtlich sind.</w:t>
+      </w:r>
+    </w:p>
+    <w:p>
+      <w:pPr>
+        <w:spacing w:after="0"/>
+        <w:jc w:val="both"/>
+        <w:rPr>
+          <w:sz w:val="24"/>
+          <w:lang w:val="de-DE"/>
+        </w:rPr>
+      </w:pPr>
+    </w:p>
+    <w:p>
+      <w:pPr>
+        <w:spacing w:after="0"/>
+        <w:jc w:val="both"/>
+        <w:rPr>
+          <w:sz w:val="24"/>
+          <w:lang w:val="de-DE"/>
+        </w:rPr>
+      </w:pPr>
+      <w:r>
+        <w:rPr>
+          <w:sz w:val="24"/>
+          <w:lang w:val="de-DE"/>
+        </w:rPr>
+        <w:t xml:space="preserve">Weiters </w:t>
+      </w:r>
+      <w:r>
+        <w:rPr>
+          <w:sz w:val="24"/>
+          <w:lang w:val="de-DE"/>
+        </w:rPr>
+        <w:t>zu beachten</w:t>
+      </w:r>
       <w:r>
         <w:rPr>
           <w:sz w:val="24"/>
@@ -617,6 +674,7 @@
           <w:sz w:val="24"/>
           <w:lang w:val="de-DE"/>
         </w:rPr>
+        <w:lastRenderedPageBreak/>
         <w:t xml:space="preserve">Als Entwicklungsumgebung, zum Schreiben des Java-Programms, wurde die </w:t>
       </w:r>
       <w:proofErr w:type="spellStart"/>
@@ -666,7 +724,6 @@
           <w:sz w:val="24"/>
           <w:lang w:val="de-DE"/>
         </w:rPr>
-        <w:lastRenderedPageBreak/>
         <w:t xml:space="preserve">Das Java-Programm läuft auf einem Raspberry. </w:t>
       </w:r>
       <w:r>
@@ -681,7 +738,21 @@
           <w:sz w:val="24"/>
           <w:lang w:val="de-DE"/>
         </w:rPr>
-        <w:t xml:space="preserve">Auf diesem Raspberry wird das Java-Programm automatisch beim Starten des Raspberry gestartet. Die grafische Oberfläche wird auf einem 7 Zoll Touch-Display angezeigt. Dieses Display ist einfach mit dem Raspberry zu verbinden, weil es vom gleichen Herstellen kommt. </w:t>
+        <w:t xml:space="preserve">Auf diesem Raspberry wird das Java-Programm automatisch beim Starten des Raspberry </w:t>
+      </w:r>
+      <w:r>
+        <w:rPr>
+          <w:sz w:val="24"/>
+          <w:lang w:val="de-DE"/>
+        </w:rPr>
+        <w:t>ausgeführt</w:t>
+      </w:r>
+      <w:r>
+        <w:rPr>
+          <w:sz w:val="24"/>
+          <w:lang w:val="de-DE"/>
+        </w:rPr>
+        <w:t xml:space="preserve">. Die grafische Oberfläche wird auf einem 7 Zoll Touch-Display angezeigt. Dieses Display ist einfach mit dem Raspberry zu verbinden, weil es vom gleichen Herstellen kommt. </w:t>
       </w:r>
     </w:p>
     <w:p>

</xml_diff>